<commit_message>
Respuestas a y b (falta la c)
</commit_message>
<xml_diff>
--- a/Docs/Observaciones-Reto4.docx
+++ b/Docs/Observaciones-Reto4.docx
@@ -124,6 +124,7 @@
     </w:p>
     <w:p>
       <w:pPr>
+        <w:jc w:val="both"/>
         <w:rPr>
           <w:b/>
           <w:bCs/>
@@ -138,6 +139,7 @@
           <w:ilvl w:val="0"/>
           <w:numId w:val="20"/>
         </w:numPr>
+        <w:jc w:val="both"/>
         <w:rPr>
           <w:b/>
           <w:bCs/>
@@ -160,9 +162,56 @@
     <w:p>
       <w:pPr>
         <w:pStyle w:val="Prrafodelista"/>
+        <w:jc w:val="both"/>
         <w:rPr>
           <w:b/>
           <w:bCs/>
+          <w:sz w:val="24"/>
+          <w:szCs w:val="24"/>
+          <w:lang w:val="es-CO"/>
+        </w:rPr>
+      </w:pPr>
+    </w:p>
+    <w:p>
+      <w:pPr>
+        <w:pStyle w:val="Prrafodelista"/>
+        <w:jc w:val="both"/>
+        <w:rPr>
+          <w:sz w:val="24"/>
+          <w:szCs w:val="24"/>
+          <w:lang w:val="es-CO"/>
+        </w:rPr>
+      </w:pPr>
+      <w:r>
+        <w:rPr>
+          <w:sz w:val="24"/>
+          <w:szCs w:val="24"/>
+          <w:lang w:val="es-CO"/>
+        </w:rPr>
+        <w:t>Daba la recomendación del enunciado del reto, necesitaremos por ahora 2 grafos (mas adelante, cuando avancemos en reto, miraremos si necesitamos mas para resolver los requerimientos en menor tiempo). El primer grafo es un grafo dirigido que incluye la totalidad de aeropuertos (se encuentran en el archivo airports_full.csv) junto con las rutas dirigidas (encontradas en el archivo full_routes.csv)</w:t>
+      </w:r>
+      <w:r>
+        <w:rPr>
+          <w:sz w:val="24"/>
+          <w:szCs w:val="24"/>
+          <w:lang w:val="es-CO"/>
+        </w:rPr>
+        <w:t>; este grafo nos permite acceder fácilmente a las rutas, su dirección y cuanta distancia hay entre los aeropuertos (especificado como el peso del arco). Y el segundo grafo es un grafo no-dirigido el cual va a contener únicamente los aeropuertos que tengan una ruta de ida y de vuelta (ejemplo: si hay una ruta entre el aeropuerto A y el B, también debe haber una ruta entre el B y el A)</w:t>
+      </w:r>
+      <w:r>
+        <w:rPr>
+          <w:sz w:val="24"/>
+          <w:szCs w:val="24"/>
+          <w:lang w:val="es-CO"/>
+        </w:rPr>
+        <w:t>.</w:t>
+      </w:r>
+    </w:p>
+    <w:p>
+      <w:pPr>
+        <w:pStyle w:val="Prrafodelista"/>
+        <w:jc w:val="both"/>
+        <w:rPr>
           <w:sz w:val="24"/>
           <w:szCs w:val="24"/>
           <w:lang w:val="es-CO"/>
@@ -177,6 +226,7 @@
           <w:numId w:val="20"/>
         </w:numPr>
         <w:spacing w:line="256" w:lineRule="auto"/>
+        <w:jc w:val="both"/>
         <w:rPr>
           <w:b/>
           <w:bCs/>
@@ -199,6 +249,7 @@
     <w:p>
       <w:pPr>
         <w:pStyle w:val="Prrafodelista"/>
+        <w:jc w:val="both"/>
         <w:rPr>
           <w:b/>
           <w:bCs/>
@@ -212,6 +263,649 @@
       <w:pPr>
         <w:pStyle w:val="Prrafodelista"/>
         <w:spacing w:line="256" w:lineRule="auto"/>
+        <w:jc w:val="both"/>
+        <w:rPr>
+          <w:sz w:val="24"/>
+          <w:szCs w:val="24"/>
+          <w:lang w:val="es-CO"/>
+        </w:rPr>
+      </w:pPr>
+      <w:r>
+        <w:rPr>
+          <w:sz w:val="24"/>
+          <w:szCs w:val="24"/>
+          <w:lang w:val="es-CO"/>
+        </w:rPr>
+        <w:t xml:space="preserve">El primer grafo, como se </w:t>
+      </w:r>
+      <w:r>
+        <w:rPr>
+          <w:sz w:val="24"/>
+          <w:szCs w:val="24"/>
+          <w:lang w:val="es-CO"/>
+        </w:rPr>
+        <w:t>especificó</w:t>
+      </w:r>
+      <w:r>
+        <w:rPr>
+          <w:sz w:val="24"/>
+          <w:szCs w:val="24"/>
+          <w:lang w:val="es-CO"/>
+        </w:rPr>
+        <w:t xml:space="preserve"> anteriormente, es un grafo dirigido</w:t>
+      </w:r>
+      <w:r>
+        <w:rPr>
+          <w:sz w:val="24"/>
+          <w:szCs w:val="24"/>
+          <w:lang w:val="es-CO"/>
+        </w:rPr>
+        <w:t xml:space="preserve">; va a tener </w:t>
+      </w:r>
+      <m:oMath>
+        <m:r>
+          <w:rPr>
+            <w:rFonts w:ascii="Cambria Math" w:hAnsi="Cambria Math"/>
+            <w:sz w:val="24"/>
+            <w:szCs w:val="24"/>
+            <w:lang w:val="es-CO"/>
+          </w:rPr>
+          <m:t>9075</m:t>
+        </m:r>
+      </m:oMath>
+      <w:r>
+        <w:rPr>
+          <w:sz w:val="24"/>
+          <w:szCs w:val="24"/>
+          <w:lang w:val="es-CO"/>
+        </w:rPr>
+        <w:t xml:space="preserve"> </w:t>
+      </w:r>
+      <w:r>
+        <w:rPr>
+          <w:sz w:val="24"/>
+          <w:szCs w:val="24"/>
+          <w:lang w:val="es-CO"/>
+        </w:rPr>
+        <w:t>vértices (el número de aeropuertos según el archivo</w:t>
+      </w:r>
+      <w:r>
+        <w:rPr>
+          <w:sz w:val="24"/>
+          <w:szCs w:val="24"/>
+          <w:lang w:val="es-CO"/>
+        </w:rPr>
+        <w:t xml:space="preserve"> </w:t>
+      </w:r>
+      <w:r>
+        <w:rPr>
+          <w:sz w:val="24"/>
+          <w:szCs w:val="24"/>
+          <w:lang w:val="es-CO"/>
+        </w:rPr>
+        <w:t>airports_full.csv</w:t>
+      </w:r>
+      <w:r>
+        <w:rPr>
+          <w:sz w:val="24"/>
+          <w:szCs w:val="24"/>
+          <w:lang w:val="es-CO"/>
+        </w:rPr>
+        <w:t xml:space="preserve">) y </w:t>
+      </w:r>
+      <m:oMath>
+        <m:r>
+          <w:rPr>
+            <w:rFonts w:ascii="Cambria Math" w:hAnsi="Cambria Math"/>
+            <w:sz w:val="24"/>
+            <w:szCs w:val="24"/>
+            <w:lang w:val="es-CO"/>
+          </w:rPr>
+          <m:t>9</m:t>
+        </m:r>
+        <m:r>
+          <w:rPr>
+            <w:rFonts w:ascii="Cambria Math" w:hAnsi="Cambria Math"/>
+            <w:sz w:val="24"/>
+            <w:szCs w:val="24"/>
+            <w:lang w:val="es-CO"/>
+          </w:rPr>
+          <m:t>2605</m:t>
+        </m:r>
+      </m:oMath>
+      <w:r>
+        <w:rPr>
+          <w:sz w:val="24"/>
+          <w:szCs w:val="24"/>
+          <w:lang w:val="es-CO"/>
+        </w:rPr>
+        <w:t xml:space="preserve"> arcos (</w:t>
+      </w:r>
+      <w:r>
+        <w:rPr>
+          <w:sz w:val="24"/>
+          <w:szCs w:val="24"/>
+          <w:lang w:val="es-CO"/>
+        </w:rPr>
+        <w:t xml:space="preserve">el número de </w:t>
+      </w:r>
+      <w:r>
+        <w:rPr>
+          <w:sz w:val="24"/>
+          <w:szCs w:val="24"/>
+          <w:lang w:val="es-CO"/>
+        </w:rPr>
+        <w:t>rutas</w:t>
+      </w:r>
+      <w:r>
+        <w:rPr>
+          <w:sz w:val="24"/>
+          <w:szCs w:val="24"/>
+          <w:lang w:val="es-CO"/>
+        </w:rPr>
+        <w:t xml:space="preserve"> según el archivo</w:t>
+      </w:r>
+      <w:r>
+        <w:rPr>
+          <w:sz w:val="24"/>
+          <w:szCs w:val="24"/>
+          <w:lang w:val="es-CO"/>
+        </w:rPr>
+        <w:t xml:space="preserve"> </w:t>
+      </w:r>
+      <w:r>
+        <w:rPr>
+          <w:sz w:val="24"/>
+          <w:szCs w:val="24"/>
+          <w:lang w:val="es-CO"/>
+        </w:rPr>
+        <w:t>full_routes.csv</w:t>
+      </w:r>
+      <w:r>
+        <w:rPr>
+          <w:sz w:val="24"/>
+          <w:szCs w:val="24"/>
+          <w:lang w:val="es-CO"/>
+        </w:rPr>
+        <w:t>)</w:t>
+      </w:r>
+      <w:r>
+        <w:rPr>
+          <w:sz w:val="24"/>
+          <w:szCs w:val="24"/>
+          <w:lang w:val="es-CO"/>
+        </w:rPr>
+        <w:t xml:space="preserve">; como es un grafo dirigido, el número de arcos máximo esta dado por </w:t>
+      </w:r>
+      <m:oMath>
+        <m:r>
+          <w:rPr>
+            <w:rFonts w:ascii="Cambria Math" w:hAnsi="Cambria Math"/>
+            <w:sz w:val="24"/>
+            <w:szCs w:val="24"/>
+            <w:lang w:val="es-CO"/>
+          </w:rPr>
+          <m:t>v∙</m:t>
+        </m:r>
+        <m:d>
+          <m:dPr>
+            <m:ctrlPr>
+              <w:rPr>
+                <w:rFonts w:ascii="Cambria Math" w:hAnsi="Cambria Math"/>
+                <w:i/>
+                <w:sz w:val="24"/>
+                <w:szCs w:val="24"/>
+                <w:lang w:val="es-CO"/>
+              </w:rPr>
+            </m:ctrlPr>
+          </m:dPr>
+          <m:e>
+            <m:r>
+              <w:rPr>
+                <w:rFonts w:ascii="Cambria Math" w:hAnsi="Cambria Math"/>
+                <w:sz w:val="24"/>
+                <w:szCs w:val="24"/>
+                <w:lang w:val="es-CO"/>
+              </w:rPr>
+              <m:t>v-1</m:t>
+            </m:r>
+          </m:e>
+        </m:d>
+      </m:oMath>
+      <w:r>
+        <w:rPr>
+          <w:sz w:val="24"/>
+          <w:szCs w:val="24"/>
+          <w:lang w:val="es-CO"/>
+        </w:rPr>
+        <w:t xml:space="preserve"> siendo </w:t>
+      </w:r>
+      <m:oMath>
+        <m:r>
+          <w:rPr>
+            <w:rFonts w:ascii="Cambria Math" w:hAnsi="Cambria Math"/>
+            <w:sz w:val="24"/>
+            <w:szCs w:val="24"/>
+            <w:lang w:val="es-CO"/>
+          </w:rPr>
+          <m:t>v</m:t>
+        </m:r>
+      </m:oMath>
+      <w:r>
+        <w:rPr>
+          <w:sz w:val="24"/>
+          <w:szCs w:val="24"/>
+          <w:lang w:val="es-CO"/>
+        </w:rPr>
+        <w:t xml:space="preserve"> el número de vértices, según lo estimado el número máximo de arcos seria </w:t>
+      </w:r>
+      <m:oMath>
+        <m:r>
+          <w:rPr>
+            <w:rFonts w:ascii="Cambria Math" w:hAnsi="Cambria Math"/>
+            <w:sz w:val="24"/>
+            <w:szCs w:val="24"/>
+            <w:lang w:val="es-CO"/>
+          </w:rPr>
+          <m:t>9075∙</m:t>
+        </m:r>
+        <m:d>
+          <m:dPr>
+            <m:ctrlPr>
+              <w:rPr>
+                <w:rFonts w:ascii="Cambria Math" w:hAnsi="Cambria Math"/>
+                <w:i/>
+                <w:sz w:val="24"/>
+                <w:szCs w:val="24"/>
+                <w:lang w:val="es-CO"/>
+              </w:rPr>
+            </m:ctrlPr>
+          </m:dPr>
+          <m:e>
+            <m:r>
+              <w:rPr>
+                <w:rFonts w:ascii="Cambria Math" w:hAnsi="Cambria Math"/>
+                <w:sz w:val="24"/>
+                <w:szCs w:val="24"/>
+                <w:lang w:val="es-CO"/>
+              </w:rPr>
+              <m:t>9074</m:t>
+            </m:r>
+          </m:e>
+        </m:d>
+        <m:r>
+          <w:rPr>
+            <w:rFonts w:ascii="Cambria Math" w:hAnsi="Cambria Math"/>
+            <w:sz w:val="24"/>
+            <w:szCs w:val="24"/>
+            <w:lang w:val="es-CO"/>
+          </w:rPr>
+          <m:t>=82346550</m:t>
+        </m:r>
+      </m:oMath>
+      <w:r>
+        <w:rPr>
+          <w:sz w:val="24"/>
+          <w:szCs w:val="24"/>
+          <w:lang w:val="es-CO"/>
+        </w:rPr>
+        <w:t xml:space="preserve">, por lo que según lo estimado el </w:t>
+      </w:r>
+      <w:r>
+        <w:rPr>
+          <w:sz w:val="24"/>
+          <w:szCs w:val="24"/>
+          <w:lang w:val="es-CO"/>
+        </w:rPr>
+        <w:t>número</w:t>
+      </w:r>
+      <w:r>
+        <w:rPr>
+          <w:sz w:val="24"/>
+          <w:szCs w:val="24"/>
+          <w:lang w:val="es-CO"/>
+        </w:rPr>
+        <w:t xml:space="preserve"> de arcos no supera el </w:t>
+      </w:r>
+      <w:r>
+        <w:rPr>
+          <w:sz w:val="24"/>
+          <w:szCs w:val="24"/>
+          <w:lang w:val="es-CO"/>
+        </w:rPr>
+        <w:t xml:space="preserve">límite; la densidad de un arco está dada por </w:t>
+      </w:r>
+      <m:oMath>
+        <m:f>
+          <m:fPr>
+            <m:ctrlPr>
+              <w:rPr>
+                <w:rFonts w:ascii="Cambria Math" w:hAnsi="Cambria Math"/>
+                <w:i/>
+                <w:sz w:val="24"/>
+                <w:szCs w:val="24"/>
+                <w:lang w:val="es-CO"/>
+              </w:rPr>
+            </m:ctrlPr>
+          </m:fPr>
+          <m:num>
+            <m:r>
+              <w:rPr>
+                <w:rFonts w:ascii="Cambria Math" w:hAnsi="Cambria Math"/>
+                <w:sz w:val="24"/>
+                <w:szCs w:val="24"/>
+                <w:lang w:val="es-CO"/>
+              </w:rPr>
+              <m:t>e</m:t>
+            </m:r>
+          </m:num>
+          <m:den>
+            <m:r>
+              <w:rPr>
+                <w:rFonts w:ascii="Cambria Math" w:hAnsi="Cambria Math"/>
+                <w:sz w:val="24"/>
+                <w:szCs w:val="24"/>
+                <w:lang w:val="es-CO"/>
+              </w:rPr>
+              <m:t>v</m:t>
+            </m:r>
+            <m:d>
+              <m:dPr>
+                <m:ctrlPr>
+                  <w:rPr>
+                    <w:rFonts w:ascii="Cambria Math" w:hAnsi="Cambria Math"/>
+                    <w:i/>
+                    <w:sz w:val="24"/>
+                    <w:szCs w:val="24"/>
+                    <w:lang w:val="es-CO"/>
+                  </w:rPr>
+                </m:ctrlPr>
+              </m:dPr>
+              <m:e>
+                <m:r>
+                  <w:rPr>
+                    <w:rFonts w:ascii="Cambria Math" w:hAnsi="Cambria Math"/>
+                    <w:sz w:val="24"/>
+                    <w:szCs w:val="24"/>
+                    <w:lang w:val="es-CO"/>
+                  </w:rPr>
+                  <m:t>v-1</m:t>
+                </m:r>
+              </m:e>
+            </m:d>
+          </m:den>
+        </m:f>
+      </m:oMath>
+      <w:r>
+        <w:rPr>
+          <w:sz w:val="24"/>
+          <w:szCs w:val="24"/>
+          <w:lang w:val="es-CO"/>
+        </w:rPr>
+        <w:t xml:space="preserve"> donde </w:t>
+      </w:r>
+      <m:oMath>
+        <m:r>
+          <w:rPr>
+            <w:rFonts w:ascii="Cambria Math" w:hAnsi="Cambria Math"/>
+            <w:sz w:val="24"/>
+            <w:szCs w:val="24"/>
+            <w:lang w:val="es-CO"/>
+          </w:rPr>
+          <m:t>e</m:t>
+        </m:r>
+      </m:oMath>
+      <w:r>
+        <w:rPr>
+          <w:sz w:val="24"/>
+          <w:szCs w:val="24"/>
+          <w:lang w:val="es-CO"/>
+        </w:rPr>
+        <w:t xml:space="preserve"> es el número de arcos si el resultado de la operación es mayor o igual a </w:t>
+      </w:r>
+      <m:oMath>
+        <m:r>
+          <w:rPr>
+            <w:rFonts w:ascii="Cambria Math" w:hAnsi="Cambria Math"/>
+            <w:sz w:val="24"/>
+            <w:szCs w:val="24"/>
+            <w:lang w:val="es-CO"/>
+          </w:rPr>
+          <m:t>0.75</m:t>
+        </m:r>
+      </m:oMath>
+      <w:r>
+        <w:rPr>
+          <w:sz w:val="24"/>
+          <w:szCs w:val="24"/>
+          <w:lang w:val="es-CO"/>
+        </w:rPr>
+        <w:t xml:space="preserve"> se dice que el grafo es denso y si es menor a </w:t>
+      </w:r>
+      <m:oMath>
+        <m:r>
+          <w:rPr>
+            <w:rFonts w:ascii="Cambria Math" w:hAnsi="Cambria Math"/>
+            <w:sz w:val="24"/>
+            <w:szCs w:val="24"/>
+            <w:lang w:val="es-CO"/>
+          </w:rPr>
+          <m:t>0.3</m:t>
+        </m:r>
+      </m:oMath>
+      <w:r>
+        <w:rPr>
+          <w:sz w:val="24"/>
+          <w:szCs w:val="24"/>
+          <w:lang w:val="es-CO"/>
+        </w:rPr>
+        <w:t xml:space="preserve"> es disperso, haciendo el cálculo para este grafo </w:t>
+      </w:r>
+      <m:oMath>
+        <m:f>
+          <m:fPr>
+            <m:ctrlPr>
+              <w:rPr>
+                <w:rFonts w:ascii="Cambria Math" w:hAnsi="Cambria Math"/>
+                <w:i/>
+                <w:sz w:val="24"/>
+                <w:szCs w:val="24"/>
+                <w:lang w:val="es-CO"/>
+              </w:rPr>
+            </m:ctrlPr>
+          </m:fPr>
+          <m:num>
+            <m:r>
+              <w:rPr>
+                <w:rFonts w:ascii="Cambria Math" w:hAnsi="Cambria Math"/>
+                <w:sz w:val="24"/>
+                <w:szCs w:val="24"/>
+                <w:lang w:val="es-CO"/>
+              </w:rPr>
+              <m:t>92605</m:t>
+            </m:r>
+          </m:num>
+          <m:den>
+            <m:r>
+              <w:rPr>
+                <w:rFonts w:ascii="Cambria Math" w:hAnsi="Cambria Math"/>
+                <w:sz w:val="24"/>
+                <w:szCs w:val="24"/>
+                <w:lang w:val="es-CO"/>
+              </w:rPr>
+              <m:t>82346550</m:t>
+            </m:r>
+          </m:den>
+        </m:f>
+        <m:r>
+          <w:rPr>
+            <w:rFonts w:ascii="Cambria Math" w:hAnsi="Cambria Math"/>
+            <w:sz w:val="24"/>
+            <w:szCs w:val="24"/>
+            <w:lang w:val="es-CO"/>
+          </w:rPr>
+          <m:t>≈1.124×</m:t>
+        </m:r>
+        <m:sSup>
+          <m:sSupPr>
+            <m:ctrlPr>
+              <w:rPr>
+                <w:rFonts w:ascii="Cambria Math" w:hAnsi="Cambria Math"/>
+                <w:i/>
+                <w:sz w:val="24"/>
+                <w:szCs w:val="24"/>
+                <w:lang w:val="es-CO"/>
+              </w:rPr>
+            </m:ctrlPr>
+          </m:sSupPr>
+          <m:e>
+            <m:r>
+              <w:rPr>
+                <w:rFonts w:ascii="Cambria Math" w:hAnsi="Cambria Math"/>
+                <w:sz w:val="24"/>
+                <w:szCs w:val="24"/>
+                <w:lang w:val="es-CO"/>
+              </w:rPr>
+              <m:t>10</m:t>
+            </m:r>
+          </m:e>
+          <m:sup>
+            <m:r>
+              <w:rPr>
+                <w:rFonts w:ascii="Cambria Math" w:hAnsi="Cambria Math"/>
+                <w:sz w:val="24"/>
+                <w:szCs w:val="24"/>
+                <w:lang w:val="es-CO"/>
+              </w:rPr>
+              <m:t>-3</m:t>
+            </m:r>
+          </m:sup>
+        </m:sSup>
+        <m:r>
+          <w:rPr>
+            <w:rFonts w:ascii="Cambria Math" w:hAnsi="Cambria Math"/>
+            <w:sz w:val="24"/>
+            <w:szCs w:val="24"/>
+            <w:lang w:val="es-CO"/>
+          </w:rPr>
+          <m:t>≈0.001124</m:t>
+        </m:r>
+      </m:oMath>
+      <w:r>
+        <w:rPr>
+          <w:sz w:val="24"/>
+          <w:szCs w:val="24"/>
+          <w:lang w:val="es-CO"/>
+        </w:rPr>
+        <w:t xml:space="preserve"> lo que implica que este grafo es disperso.</w:t>
+      </w:r>
+    </w:p>
+    <w:p>
+      <w:pPr>
+        <w:pStyle w:val="Prrafodelista"/>
+        <w:spacing w:line="256" w:lineRule="auto"/>
+        <w:jc w:val="both"/>
+        <w:rPr>
+          <w:sz w:val="24"/>
+          <w:szCs w:val="24"/>
+          <w:lang w:val="es-CO"/>
+        </w:rPr>
+      </w:pPr>
+      <w:r>
+        <w:rPr>
+          <w:sz w:val="24"/>
+          <w:szCs w:val="24"/>
+          <w:lang w:val="es-CO"/>
+        </w:rPr>
+        <w:t xml:space="preserve">El segundo grafo, </w:t>
+      </w:r>
+      <w:r>
+        <w:rPr>
+          <w:sz w:val="24"/>
+          <w:szCs w:val="24"/>
+          <w:lang w:val="es-CO"/>
+        </w:rPr>
+        <w:t xml:space="preserve">como se especificó anteriormente, es un grafo </w:t>
+      </w:r>
+      <w:r>
+        <w:rPr>
+          <w:sz w:val="24"/>
+          <w:szCs w:val="24"/>
+          <w:lang w:val="es-CO"/>
+        </w:rPr>
+        <w:t>no-</w:t>
+      </w:r>
+      <w:r>
+        <w:rPr>
+          <w:sz w:val="24"/>
+          <w:szCs w:val="24"/>
+          <w:lang w:val="es-CO"/>
+        </w:rPr>
+        <w:t>dirigido</w:t>
+      </w:r>
+      <w:r>
+        <w:rPr>
+          <w:sz w:val="24"/>
+          <w:szCs w:val="24"/>
+          <w:lang w:val="es-CO"/>
+        </w:rPr>
+        <w:t xml:space="preserve">; no tenemos las cuentas exactas de vértices y arcos de este grafo, debido a que hay que depurar la información para obtener los aeropuertos con ida y vuelta (proceso que no hemos realizado aun), pero se puede suponer que tendrá una cantidad menor de vértices y arcos que el primer grafo; como no se tiene información especifica de los vértices ni de los arcos, </w:t>
+      </w:r>
+      <w:r>
+        <w:rPr>
+          <w:sz w:val="24"/>
+          <w:szCs w:val="24"/>
+          <w:lang w:val="es-CO"/>
+        </w:rPr>
+        <w:lastRenderedPageBreak/>
+        <w:t xml:space="preserve">no podemos calcular si este grafo es denso o disperso, pero podemos suponer </w:t>
+      </w:r>
+      <w:r>
+        <w:rPr>
+          <w:sz w:val="24"/>
+          <w:szCs w:val="24"/>
+          <w:lang w:val="es-CO"/>
+        </w:rPr>
+        <w:t xml:space="preserve">y esperar </w:t>
+      </w:r>
+      <w:r>
+        <w:rPr>
+          <w:sz w:val="24"/>
+          <w:szCs w:val="24"/>
+          <w:lang w:val="es-CO"/>
+        </w:rPr>
+        <w:t xml:space="preserve">que </w:t>
+      </w:r>
+      <w:r>
+        <w:rPr>
+          <w:sz w:val="24"/>
+          <w:szCs w:val="24"/>
+          <w:lang w:val="es-CO"/>
+        </w:rPr>
+        <w:t>sea</w:t>
+      </w:r>
+      <w:r>
+        <w:rPr>
+          <w:sz w:val="24"/>
+          <w:szCs w:val="24"/>
+          <w:lang w:val="es-CO"/>
+        </w:rPr>
+        <w:t xml:space="preserve"> disperso, al igual que el primer grafo</w:t>
+      </w:r>
+      <w:r>
+        <w:rPr>
+          <w:sz w:val="24"/>
+          <w:szCs w:val="24"/>
+          <w:lang w:val="es-CO"/>
+        </w:rPr>
+        <w:t>.</w:t>
+      </w:r>
+    </w:p>
+    <w:p>
+      <w:pPr>
+        <w:pStyle w:val="Prrafodelista"/>
+        <w:spacing w:line="256" w:lineRule="auto"/>
+        <w:jc w:val="both"/>
         <w:rPr>
           <w:b/>
           <w:bCs/>
@@ -229,6 +923,7 @@
           <w:numId w:val="20"/>
         </w:numPr>
         <w:spacing w:line="256" w:lineRule="auto"/>
+        <w:jc w:val="both"/>
         <w:rPr>
           <w:b/>
           <w:bCs/>
@@ -247,6 +942,34 @@
         </w:rPr>
         <w:t>Además de los grafos, ¿Qué otras estructuras de datos adicionales se necesitan para resolver los requerimientos? Y ¿Por qué?</w:t>
       </w:r>
+    </w:p>
+    <w:p>
+      <w:pPr>
+        <w:spacing w:line="256" w:lineRule="auto"/>
+        <w:ind w:left="720"/>
+        <w:jc w:val="both"/>
+        <w:rPr>
+          <w:b/>
+          <w:bCs/>
+          <w:sz w:val="24"/>
+          <w:szCs w:val="24"/>
+          <w:lang w:val="es-CO"/>
+        </w:rPr>
+      </w:pPr>
+    </w:p>
+    <w:p>
+      <w:pPr>
+        <w:spacing w:line="256" w:lineRule="auto"/>
+        <w:ind w:left="720"/>
+        <w:jc w:val="both"/>
+        <w:rPr>
+          <w:b/>
+          <w:bCs/>
+          <w:sz w:val="24"/>
+          <w:szCs w:val="24"/>
+          <w:lang w:val="es-CO"/>
+        </w:rPr>
+      </w:pPr>
     </w:p>
     <w:sectPr>
       <w:pgSz w:w="12240" w:h="15840"/>
@@ -2965,6 +3688,16 @@
       </w:tblBorders>
     </w:tblPr>
   </w:style>
+  <w:style w:type="character" w:styleId="Textodelmarcadordeposicin">
+    <w:name w:val="Placeholder Text"/>
+    <w:basedOn w:val="Fuentedeprrafopredeter"/>
+    <w:uiPriority w:val="99"/>
+    <w:semiHidden/>
+    <w:rsid w:val="00AF2557"/>
+    <w:rPr>
+      <w:color w:val="808080"/>
+    </w:rPr>
+  </w:style>
 </w:styles>
 </file>
 
@@ -3264,6 +3997,15 @@
 </file>
 
 <file path=customXml/item1.xml><?xml version="1.0" encoding="utf-8"?>
+<?mso-contentType ?>
+<FormTemplates xmlns="http://schemas.microsoft.com/sharepoint/v3/contenttype/forms">
+  <Display>DocumentLibraryForm</Display>
+  <Edit>DocumentLibraryForm</Edit>
+  <New>DocumentLibraryForm</New>
+</FormTemplates>
+</file>
+
+<file path=customXml/item2.xml><?xml version="1.0" encoding="utf-8"?>
 <ct:contentTypeSchema xmlns:ct="http://schemas.microsoft.com/office/2006/metadata/contentType" xmlns:ma="http://schemas.microsoft.com/office/2006/metadata/properties/metaAttributes" ct:_="" ma:_="" ma:contentTypeName="Documento" ma:contentTypeID="0x01010023858CF01A2EF24688B692775F4C60A4" ma:contentTypeVersion="11" ma:contentTypeDescription="Crear nuevo documento." ma:contentTypeScope="" ma:versionID="04b510ef1bc187d79b842c792d256c41">
   <xsd:schema xmlns:xsd="http://www.w3.org/2001/XMLSchema" xmlns:xs="http://www.w3.org/2001/XMLSchema" xmlns:p="http://schemas.microsoft.com/office/2006/metadata/properties" xmlns:ns2="164883f8-7691-4ecf-b54a-664c0d0edefe" xmlns:ns3="85e30bcc-d76c-4413-8e4d-2dce22fb0743" targetNamespace="http://schemas.microsoft.com/office/2006/metadata/properties" ma:root="true" ma:fieldsID="9049981c3eb1ee76226ec9e2f8ecd7b4" ns2:_="" ns3:_="">
     <xsd:import namespace="164883f8-7691-4ecf-b54a-664c0d0edefe"/>
@@ -3474,15 +4216,6 @@
 </ct:contentTypeSchema>
 </file>
 
-<file path=customXml/item2.xml><?xml version="1.0" encoding="utf-8"?>
-<?mso-contentType ?>
-<FormTemplates xmlns="http://schemas.microsoft.com/sharepoint/v3/contenttype/forms">
-  <Display>DocumentLibraryForm</Display>
-  <Edit>DocumentLibraryForm</Edit>
-  <New>DocumentLibraryForm</New>
-</FormTemplates>
-</file>
-
 <file path=customXml/item3.xml><?xml version="1.0" encoding="utf-8"?>
 <p:properties xmlns:p="http://schemas.microsoft.com/office/2006/metadata/properties" xmlns:xsi="http://www.w3.org/2001/XMLSchema-instance" xmlns:pc="http://schemas.microsoft.com/office/infopath/2007/PartnerControls">
   <documentManagement/>
@@ -3490,6 +4223,14 @@
 </file>
 
 <file path=customXml/itemProps1.xml><?xml version="1.0" encoding="utf-8"?>
+<ds:datastoreItem xmlns:ds="http://schemas.openxmlformats.org/officeDocument/2006/customXml" ds:itemID="{1F59EA8B-1FA8-40D2-A8B0-61B9CE1E4579}">
+  <ds:schemaRefs>
+    <ds:schemaRef ds:uri="http://schemas.microsoft.com/sharepoint/v3/contenttype/forms"/>
+  </ds:schemaRefs>
+</ds:datastoreItem>
+</file>
+
+<file path=customXml/itemProps2.xml><?xml version="1.0" encoding="utf-8"?>
 <ds:datastoreItem xmlns:ds="http://schemas.openxmlformats.org/officeDocument/2006/customXml" ds:itemID="{B5A68955-FE31-4882-A896-23358313A6FD}">
   <ds:schemaRefs>
     <ds:schemaRef ds:uri="http://schemas.microsoft.com/office/2006/metadata/contentType"/>
@@ -3508,14 +4249,6 @@
 </ds:datastoreItem>
 </file>
 
-<file path=customXml/itemProps2.xml><?xml version="1.0" encoding="utf-8"?>
-<ds:datastoreItem xmlns:ds="http://schemas.openxmlformats.org/officeDocument/2006/customXml" ds:itemID="{1F59EA8B-1FA8-40D2-A8B0-61B9CE1E4579}">
-  <ds:schemaRefs>
-    <ds:schemaRef ds:uri="http://schemas.microsoft.com/sharepoint/v3/contenttype/forms"/>
-  </ds:schemaRefs>
-</ds:datastoreItem>
-</file>
-
 <file path=customXml/itemProps3.xml><?xml version="1.0" encoding="utf-8"?>
 <ds:datastoreItem xmlns:ds="http://schemas.openxmlformats.org/officeDocument/2006/customXml" ds:itemID="{8542EACB-7939-45C8-99C3-B6897CA7A7EF}">
   <ds:schemaRefs>

</xml_diff>